<commit_message>
added register, login and first look of schedule
</commit_message>
<xml_diff>
--- a/Documentation/Word/ProjectPlan.docx
+++ b/Documentation/Word/ProjectPlan.docx
@@ -2193,6 +2193,9 @@
             <w:r>
               <w:t>Week 1</w:t>
             </w:r>
+            <w:r>
+              <w:t>2</w:t>
+            </w:r>
           </w:p>
         </w:tc>
         <w:tc>
@@ -2255,7 +2258,10 @@
           </w:tcPr>
           <w:p>
             <w:r>
-              <w:t>Week 2</w:t>
+              <w:t xml:space="preserve">Week </w:t>
+            </w:r>
+            <w:r>
+              <w:t>13</w:t>
             </w:r>
           </w:p>
         </w:tc>
@@ -2318,7 +2324,10 @@
           </w:tcPr>
           <w:p>
             <w:r>
-              <w:t>Week 3</w:t>
+              <w:t xml:space="preserve">Week </w:t>
+            </w:r>
+            <w:r>
+              <w:t>14</w:t>
             </w:r>
           </w:p>
         </w:tc>
@@ -2367,7 +2376,10 @@
           </w:tcPr>
           <w:p>
             <w:r>
-              <w:t>Week 4</w:t>
+              <w:t xml:space="preserve">Week </w:t>
+            </w:r>
+            <w:r>
+              <w:t>15</w:t>
             </w:r>
           </w:p>
         </w:tc>
@@ -3882,6 +3894,7 @@
     <w:rsid w:val="00417A20"/>
     <w:rsid w:val="004405B7"/>
     <w:rsid w:val="0044287C"/>
+    <w:rsid w:val="00607084"/>
     <w:rsid w:val="00672520"/>
     <w:rsid w:val="006C56EF"/>
     <w:rsid w:val="00CB7574"/>

</xml_diff>